<commit_message>
added basic vector functionality
</commit_message>
<xml_diff>
--- a/Dxflib++ Documentation.docx
+++ b/Dxflib++ Documentation.docx
@@ -232,11 +232,26 @@
       <w:r>
         <w:t>Entities</w:t>
       </w:r>
+      <w:r>
+        <w:t xml:space="preserve"> extracted from the DXF file</w:t>
+      </w:r>
+    </w:p>
+    <w:p>
+      <w:pPr>
+        <w:ind w:left="1440" w:hanging="1440"/>
+      </w:pPr>
+    </w:p>
+    <w:p>
+      <w:pPr>
+        <w:pStyle w:val="Heading3"/>
+      </w:pPr>
+      <w:r>
+        <w:t>Member Functions</w:t>
+      </w:r>
+    </w:p>
+    <w:p>
       <w:bookmarkStart w:id="0" w:name="_GoBack"/>
       <w:bookmarkEnd w:id="0"/>
-      <w:r>
-        <w:t xml:space="preserve"> extracted from the DXF file</w:t>
-      </w:r>
     </w:p>
     <w:p/>
     <w:p/>
@@ -1177,7 +1192,7 @@
 </file>
 
 <file path=customXml/itemProps1.xml><?xml version="1.0" encoding="utf-8"?>
-<ds:datastoreItem xmlns:ds="http://schemas.openxmlformats.org/officeDocument/2006/customXml" ds:itemID="{B185342B-4979-4B3E-9827-8538B55844AC}">
+<ds:datastoreItem xmlns:ds="http://schemas.openxmlformats.org/officeDocument/2006/customXml" ds:itemID="{21E90C2C-7F23-4DA8-9656-FE2FE3DFC80D}">
   <ds:schemaRefs>
     <ds:schemaRef ds:uri="http://schemas.openxmlformats.org/officeDocument/2006/bibliography"/>
   </ds:schemaRefs>

</xml_diff>